<commit_message>
Mise à jour du compte-rendu
Ajout de l'utilisation de doxygen.
</commit_message>
<xml_diff>
--- a/doc/etape 2/Etape 2 - Compte rendu.docx
+++ b/doc/etape 2/Etape 2 - Compte rendu.docx
@@ -334,21 +334,19 @@
         </w:drawing>
       </w:r>
     </w:p>
-    <w:p>
-      <w:r>
-        <w:t>Il utilisera des automates pour déterminer la syntaxe</w:t>
-      </w:r>
-    </w:p>
-    <w:p>
-      <w:r>
-        <w:t xml:space="preserve">(- </w:t>
-      </w:r>
-      <w:r>
-        <w:t>Insérer ici les automates nombreux et compliqué</w:t>
-      </w:r>
-      <w:r>
-        <w:t>s -)</w:t>
-      </w:r>
+    <w:p/>
+    <w:p>
+      <w:pPr>
+        <w:ind w:firstLine="360"/>
+      </w:pPr>
+      <w:r>
+        <w:t>Il utilisera des auto</w:t>
+      </w:r>
+      <w:r>
+        <w:t>mates pour déterminer l’exactitude de la requête (au niveau syntaxique seulement). Les automates que nous avons utilisés pour cela sont disponibles en annexe I.</w:t>
+      </w:r>
+      <w:bookmarkStart w:id="0" w:name="_GoBack"/>
+      <w:bookmarkEnd w:id="0"/>
     </w:p>
     <w:p>
       <w:pPr>
@@ -478,6 +476,34 @@
     </w:p>
     <w:p>
       <w:pPr>
+        <w:pStyle w:val="Titre2"/>
+        <w:numPr>
+          <w:ilvl w:val="1"/>
+          <w:numId w:val="1"/>
+        </w:numPr>
+      </w:pPr>
+      <w:r>
+        <w:t>Gestion de la documentation</w:t>
+      </w:r>
+    </w:p>
+    <w:p>
+      <w:pPr>
+        <w:ind w:firstLine="360"/>
+      </w:pPr>
+      <w:r>
+        <w:t>Pour gérer la documentation du code du projet, nous avons choisi d’utiliser Doxygen que nous avions déjà utilisé et qui s’est révélé très efficace.</w:t>
+      </w:r>
+    </w:p>
+    <w:p>
+      <w:pPr>
+        <w:ind w:left="360"/>
+      </w:pPr>
+      <w:r>
+        <w:t>Il permettra d’avoir une documentation du code correct et de la tenir à jour facilement.</w:t>
+      </w:r>
+    </w:p>
+    <w:p>
+      <w:pPr>
         <w:pStyle w:val="Titre1"/>
         <w:numPr>
           <w:ilvl w:val="0"/>
@@ -505,12 +531,7 @@
         <w:ind w:firstLine="360"/>
       </w:pPr>
       <w:r>
-        <w:t xml:space="preserve">L’automate parcourt la chaine à l’aide d’un pointeur sur celle-ci, qu’il fait avancer à chaque lecture. Quand </w:t>
-      </w:r>
-      <w:bookmarkStart w:id="0" w:name="_GoBack"/>
-      <w:bookmarkEnd w:id="0"/>
-      <w:r>
-        <w:t>il se trouve sur un état accepteur la sous-chaine est sauvegardée dans l’arbre.</w:t>
+        <w:t>L’automate parcourt la chaine à l’aide d’un pointeur sur celle-ci, qu’il fait avancer à chaque lecture. Quand il se trouve sur un état accepteur la sous-chaine est sauvegardée dans l’arbre.</w:t>
       </w:r>
     </w:p>
     <w:p>
@@ -575,7 +596,19 @@
         </w:numPr>
       </w:pPr>
       <w:r>
-        <w:t>La fonction retourne 0 si l’automate est reconnu, une autre valeur sinon.</w:t>
+        <w:t xml:space="preserve">La fonction retourne </w:t>
+      </w:r>
+      <w:r>
+        <w:t>1</w:t>
+      </w:r>
+      <w:r>
+        <w:t xml:space="preserve"> si l’automate est reconnu, </w:t>
+      </w:r>
+      <w:r>
+        <w:t>0</w:t>
+      </w:r>
+      <w:r>
+        <w:t xml:space="preserve"> sinon.</w:t>
       </w:r>
     </w:p>
     <w:p>
@@ -698,6 +731,7 @@
         </w:numPr>
       </w:pPr>
       <w:r>
+        <w:lastRenderedPageBreak/>
         <w:t>Implémentation de l’api</w:t>
       </w:r>
     </w:p>
@@ -709,50 +743,67 @@
         <w:t xml:space="preserve">L’API est assez simple </w:t>
       </w:r>
       <w:r>
-        <w:t>il s’agit de passer la requête au parseur afin récupérer l’arbre puis de le parcourir afin de trouver le champ demandé extraire la sous chaine et enfin, la renvoyer.</w:t>
-      </w:r>
-    </w:p>
-    <w:p>
-      <w:pPr>
-        <w:ind w:left="360"/>
-      </w:pPr>
-      <w:r>
-        <w:t>L</w:t>
-      </w:r>
-      <w:r>
-        <w:t>’API pie pique</w:t>
-      </w:r>
-      <w:r>
-        <w:t xml:space="preserve"> le lait laid des dés dès midi mais dit « dit,</w:t>
-      </w:r>
-      <w:r>
-        <w:t xml:space="preserve"> mais</w:t>
-      </w:r>
-      <w:r>
-        <w:t xml:space="preserve"> </w:t>
-      </w:r>
-      <w:r>
-        <w:t>l’épi</w:t>
-      </w:r>
-      <w:r>
-        <w:t xml:space="preserve"> est-il si pétrit </w:t>
-      </w:r>
-      <w:r>
-        <w:t>que lui aussi luit</w:t>
-      </w:r>
-      <w:r>
-        <w:t>»</w:t>
-      </w:r>
-      <w:r>
-        <w:t xml:space="preserve"> </w:t>
+        <w:t>il s’agit de passer la requête au parseur afin récupérer l’arbre puis de le parcourir afin de trouver le champ demandé extraire la so</w:t>
+      </w:r>
+      <w:r>
+        <w:t>us chaine et enfin, la renvoyer.</w:t>
+      </w:r>
+    </w:p>
+    <w:p>
+      <w:pPr>
+        <w:ind w:firstLine="360"/>
+      </w:pPr>
+    </w:p>
+    <w:p>
+      <w:pPr>
+        <w:sectPr>
+          <w:headerReference w:type="default" r:id="rId11"/>
+          <w:footerReference w:type="default" r:id="rId12"/>
+          <w:footerReference w:type="first" r:id="rId13"/>
+          <w:pgSz w:w="11906" w:h="16838"/>
+          <w:pgMar w:top="1417" w:right="1417" w:bottom="1417" w:left="1417" w:header="567" w:footer="708" w:gutter="0"/>
+          <w:pgNumType w:start="0"/>
+          <w:cols w:space="708"/>
+          <w:titlePg/>
+          <w:docGrid w:linePitch="360"/>
+        </w:sectPr>
+      </w:pPr>
+    </w:p>
+    <w:p>
+      <w:pPr>
+        <w:pStyle w:val="Titre1"/>
+      </w:pPr>
+      <w:r>
+        <w:lastRenderedPageBreak/>
+        <w:t>Annexe</w:t>
+      </w:r>
+    </w:p>
+    <w:p>
+      <w:pPr>
+        <w:pStyle w:val="Titre2"/>
+        <w:numPr>
+          <w:ilvl w:val="0"/>
+          <w:numId w:val="4"/>
+        </w:numPr>
+      </w:pPr>
+      <w:r>
+        <w:t>Automate</w:t>
+      </w:r>
+    </w:p>
+    <w:p>
+      <w:r>
+        <w:pict w14:anchorId="351416D4">
+          <v:shape id="_x0000_i1025" type="#_x0000_t75" style="width:453.75pt;height:622.05pt">
+            <v:imagedata r:id="rId14" o:title="automate"/>
+          </v:shape>
+        </w:pict>
       </w:r>
     </w:p>
     <w:sectPr>
-      <w:headerReference w:type="default" r:id="rId11"/>
-      <w:footerReference w:type="default" r:id="rId12"/>
+      <w:headerReference w:type="first" r:id="rId15"/>
       <w:pgSz w:w="11906" w:h="16838"/>
       <w:pgMar w:top="1417" w:right="1417" w:bottom="1417" w:left="1417" w:header="567" w:footer="708" w:gutter="0"/>
-      <w:pgNumType w:start="0"/>
+      <w:pgNumType w:fmt="lowerRoman" w:start="1"/>
       <w:cols w:space="708"/>
       <w:titlePg/>
       <w:docGrid w:linePitch="360"/>
@@ -796,6 +847,7 @@
         <w:docPartUnique/>
       </w:docPartObj>
     </w:sdtPr>
+    <w:sdtEndPr/>
     <w:sdtContent>
       <w:p>
         <w:pPr>
@@ -933,7 +985,7 @@
                                   <w:rPr>
                                     <w:noProof/>
                                   </w:rPr>
-                                  <w:t>2</w:t>
+                                  <w:t>3</w:t>
                                 </w:r>
                                 <w:r>
                                   <w:fldChar w:fldCharType="end"/>
@@ -999,7 +1051,7 @@
                             <w:rPr>
                               <w:noProof/>
                             </w:rPr>
-                            <w:t>2</w:t>
+                            <w:t>3</w:t>
                           </w:r>
                           <w:r>
                             <w:fldChar w:fldCharType="end"/>
@@ -1025,6 +1077,240 @@
 </w:ftr>
 </file>
 
+<file path=word/footer2.xml><?xml version="1.0" encoding="utf-8"?>
+<w:ftr xmlns:wpc="http://schemas.microsoft.com/office/word/2010/wordprocessingCanvas" xmlns:mc="http://schemas.openxmlformats.org/markup-compatibility/2006" xmlns:o="urn:schemas-microsoft-com:office:office" xmlns:r="http://schemas.openxmlformats.org/officeDocument/2006/relationships" xmlns:m="http://schemas.openxmlformats.org/officeDocument/2006/math" xmlns:v="urn:schemas-microsoft-com:vml" xmlns:wp14="http://schemas.microsoft.com/office/word/2010/wordprocessingDrawing" xmlns:wp="http://schemas.openxmlformats.org/drawingml/2006/wordprocessingDrawing" xmlns:w10="urn:schemas-microsoft-com:office:word" xmlns:w="http://schemas.openxmlformats.org/wordprocessingml/2006/main" xmlns:w14="http://schemas.microsoft.com/office/word/2010/wordml" xmlns:w15="http://schemas.microsoft.com/office/word/2012/wordml" xmlns:wpg="http://schemas.microsoft.com/office/word/2010/wordprocessingGroup" xmlns:wpi="http://schemas.microsoft.com/office/word/2010/wordprocessingInk" xmlns:wne="http://schemas.microsoft.com/office/word/2006/wordml" xmlns:wps="http://schemas.microsoft.com/office/word/2010/wordprocessingShape" mc:Ignorable="w14 w15 wp14">
+  <w:sdt>
+    <w:sdtPr>
+      <w:id w:val="-1086688697"/>
+      <w:docPartObj>
+        <w:docPartGallery w:val="Page Numbers (Bottom of Page)"/>
+        <w:docPartUnique/>
+      </w:docPartObj>
+    </w:sdtPr>
+    <w:sdtContent>
+      <w:p>
+        <w:pPr>
+          <w:pStyle w:val="Pieddepage"/>
+        </w:pPr>
+        <w:r>
+          <w:rPr>
+            <w:noProof/>
+            <w:lang w:eastAsia="fr-FR"/>
+          </w:rPr>
+          <mc:AlternateContent>
+            <mc:Choice Requires="wpg">
+              <w:drawing>
+                <wp:anchor distT="0" distB="0" distL="114300" distR="114300" simplePos="0" relativeHeight="251661312" behindDoc="0" locked="0" layoutInCell="0" allowOverlap="1" wp14:anchorId="25808DA5" wp14:editId="2BD8DE04">
+                  <wp:simplePos x="0" y="0"/>
+                  <wp:positionH relativeFrom="rightMargin">
+                    <wp:align>right</wp:align>
+                  </wp:positionH>
+                  <wp:positionV relativeFrom="bottomMargin">
+                    <wp:align>bottom</wp:align>
+                  </wp:positionV>
+                  <wp:extent cx="914400" cy="914400"/>
+                  <wp:effectExtent l="11430" t="0" r="0" b="0"/>
+                  <wp:wrapNone/>
+                  <wp:docPr id="6" name="Groupe 6"/>
+                  <wp:cNvGraphicFramePr>
+                    <a:graphicFrameLocks xmlns:a="http://schemas.openxmlformats.org/drawingml/2006/main"/>
+                  </wp:cNvGraphicFramePr>
+                  <a:graphic xmlns:a="http://schemas.openxmlformats.org/drawingml/2006/main">
+                    <a:graphicData uri="http://schemas.microsoft.com/office/word/2010/wordprocessingGroup">
+                      <wpg:wgp>
+                        <wpg:cNvGrpSpPr>
+                          <a:grpSpLocks/>
+                        </wpg:cNvGrpSpPr>
+                        <wpg:grpSpPr bwMode="auto">
+                          <a:xfrm>
+                            <a:off x="0" y="0"/>
+                            <a:ext cx="914400" cy="914400"/>
+                            <a:chOff x="10800" y="14400"/>
+                            <a:chExt cx="1440" cy="1440"/>
+                          </a:xfrm>
+                        </wpg:grpSpPr>
+                        <wps:wsp>
+                          <wps:cNvPr id="7" name="Rectangle 2"/>
+                          <wps:cNvSpPr>
+                            <a:spLocks noChangeArrowheads="1"/>
+                          </wps:cNvSpPr>
+                          <wps:spPr bwMode="auto">
+                            <a:xfrm>
+                              <a:off x="10800" y="14400"/>
+                              <a:ext cx="1440" cy="1440"/>
+                            </a:xfrm>
+                            <a:prstGeom prst="rect">
+                              <a:avLst/>
+                            </a:prstGeom>
+                            <a:solidFill>
+                              <a:srgbClr val="FFFFFF"/>
+                            </a:solidFill>
+                            <a:ln>
+                              <a:noFill/>
+                            </a:ln>
+                            <a:extLst>
+                              <a:ext uri="{91240B29-F687-4F45-9708-019B960494DF}">
+                                <a14:hiddenLine xmlns:a14="http://schemas.microsoft.com/office/drawing/2010/main" w="9525">
+                                  <a:solidFill>
+                                    <a:srgbClr val="000000"/>
+                                  </a:solidFill>
+                                  <a:miter lim="800000"/>
+                                  <a:headEnd/>
+                                  <a:tailEnd/>
+                                </a14:hiddenLine>
+                              </a:ext>
+                            </a:extLst>
+                          </wps:spPr>
+                          <wps:txbx>
+                            <w:txbxContent>
+                              <w:p/>
+                            </w:txbxContent>
+                          </wps:txbx>
+                          <wps:bodyPr rot="0" vert="horz" wrap="square" lIns="91440" tIns="45720" rIns="91440" bIns="45720" anchor="t" anchorCtr="0" upright="1">
+                            <a:noAutofit/>
+                          </wps:bodyPr>
+                        </wps:wsp>
+                        <wps:wsp>
+                          <wps:cNvPr id="8" name="AutoShape 3"/>
+                          <wps:cNvSpPr>
+                            <a:spLocks noChangeArrowheads="1"/>
+                          </wps:cNvSpPr>
+                          <wps:spPr bwMode="auto">
+                            <a:xfrm rot="13500000" flipH="1">
+                              <a:off x="10813" y="14744"/>
+                              <a:ext cx="1121" cy="495"/>
+                            </a:xfrm>
+                            <a:prstGeom prst="homePlate">
+                              <a:avLst>
+                                <a:gd name="adj" fmla="val 56616"/>
+                              </a:avLst>
+                            </a:prstGeom>
+                            <a:noFill/>
+                            <a:ln w="9525">
+                              <a:solidFill>
+                                <a:srgbClr val="5C83B4"/>
+                              </a:solidFill>
+                              <a:miter lim="800000"/>
+                              <a:headEnd/>
+                              <a:tailEnd/>
+                            </a:ln>
+                            <a:extLst>
+                              <a:ext uri="{909E8E84-426E-40DD-AFC4-6F175D3DCCD1}">
+                                <a14:hiddenFill xmlns:a14="http://schemas.microsoft.com/office/drawing/2010/main">
+                                  <a:solidFill>
+                                    <a:srgbClr val="5C83B4"/>
+                                  </a:solidFill>
+                                </a14:hiddenFill>
+                              </a:ext>
+                            </a:extLst>
+                          </wps:spPr>
+                          <wps:txbx>
+                            <w:txbxContent>
+                              <w:p>
+                                <w:pPr>
+                                  <w:pStyle w:val="Pieddepage"/>
+                                  <w:jc w:val="center"/>
+                                </w:pPr>
+                                <w:r>
+                                  <w:fldChar w:fldCharType="begin"/>
+                                </w:r>
+                                <w:r>
+                                  <w:instrText>PAGE   \* MERGEFORMAT</w:instrText>
+                                </w:r>
+                                <w:r>
+                                  <w:fldChar w:fldCharType="separate"/>
+                                </w:r>
+                                <w:r>
+                                  <w:rPr>
+                                    <w:noProof/>
+                                  </w:rPr>
+                                  <w:t>i</w:t>
+                                </w:r>
+                                <w:r>
+                                  <w:fldChar w:fldCharType="end"/>
+                                </w:r>
+                              </w:p>
+                            </w:txbxContent>
+                          </wps:txbx>
+                          <wps:bodyPr rot="0" vert="horz" wrap="square" lIns="91440" tIns="0" rIns="91440" bIns="0" anchor="ctr" anchorCtr="0" upright="1">
+                            <a:noAutofit/>
+                          </wps:bodyPr>
+                        </wps:wsp>
+                      </wpg:wgp>
+                    </a:graphicData>
+                  </a:graphic>
+                  <wp14:sizeRelH relativeFrom="page">
+                    <wp14:pctWidth>0</wp14:pctWidth>
+                  </wp14:sizeRelH>
+                  <wp14:sizeRelV relativeFrom="page">
+                    <wp14:pctHeight>0</wp14:pctHeight>
+                  </wp14:sizeRelV>
+                </wp:anchor>
+              </w:drawing>
+            </mc:Choice>
+            <mc:Fallback>
+              <w:pict>
+                <v:group w14:anchorId="25808DA5" id="Groupe 6" o:spid="_x0000_s1029" style="position:absolute;margin-left:20.8pt;margin-top:0;width:1in;height:1in;z-index:251661312;mso-position-horizontal:right;mso-position-horizontal-relative:right-margin-area;mso-position-vertical:bottom;mso-position-vertical-relative:bottom-margin-area" coordorigin="10800,14400" coordsize="1440,1440" o:gfxdata="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" o:allowincell="f">
+                  <v:rect id="Rectangle 2" o:spid="_x0000_s1030" style="position:absolute;left:10800;top:14400;width:1440;height:1440;visibility:visible;mso-wrap-style:square;v-text-anchor:top" o:gfxdata="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" stroked="f">
+                    <v:textbox>
+                      <w:txbxContent>
+                        <w:p/>
+                      </w:txbxContent>
+                    </v:textbox>
+                  </v:rect>
+                  <v:shapetype id="_x0000_t15" coordsize="21600,21600" o:spt="15" adj="16200" path="m@0,l,,,21600@0,21600,21600,10800xe">
+                    <v:stroke joinstyle="miter"/>
+                    <v:formulas>
+                      <v:f eqn="val #0"/>
+                      <v:f eqn="prod #0 1 2"/>
+                    </v:formulas>
+                    <v:path gradientshapeok="t" o:connecttype="custom" o:connectlocs="@1,0;0,10800;@1,21600;21600,10800" o:connectangles="270,180,90,0" textboxrect="0,0,10800,21600;0,0,16200,21600;0,0,21600,21600"/>
+                    <v:handles>
+                      <v:h position="#0,topLeft" xrange="0,21600"/>
+                    </v:handles>
+                  </v:shapetype>
+                  <v:shape id="AutoShape 3" o:spid="_x0000_s1031" type="#_x0000_t15" style="position:absolute;left:10813;top:14744;width:1121;height:495;rotation:135;flip:x;visibility:visible;mso-wrap-style:square;v-text-anchor:middle" o:gfxdata="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" filled="f" fillcolor="#5c83b4" strokecolor="#5c83b4">
+                    <v:textbox inset=",0,,0">
+                      <w:txbxContent>
+                        <w:p>
+                          <w:pPr>
+                            <w:pStyle w:val="Pieddepage"/>
+                            <w:jc w:val="center"/>
+                          </w:pPr>
+                          <w:r>
+                            <w:fldChar w:fldCharType="begin"/>
+                          </w:r>
+                          <w:r>
+                            <w:instrText>PAGE   \* MERGEFORMAT</w:instrText>
+                          </w:r>
+                          <w:r>
+                            <w:fldChar w:fldCharType="separate"/>
+                          </w:r>
+                          <w:r>
+                            <w:rPr>
+                              <w:noProof/>
+                            </w:rPr>
+                            <w:t>i</w:t>
+                          </w:r>
+                          <w:r>
+                            <w:fldChar w:fldCharType="end"/>
+                          </w:r>
+                        </w:p>
+                      </w:txbxContent>
+                    </v:textbox>
+                  </v:shape>
+                  <w10:wrap anchorx="margin" anchory="margin"/>
+                </v:group>
+              </w:pict>
+            </mc:Fallback>
+          </mc:AlternateContent>
+        </w:r>
+      </w:p>
+    </w:sdtContent>
+  </w:sdt>
+</w:ftr>
+</file>
+
 <file path=word/footnotes.xml><?xml version="1.0" encoding="utf-8"?>
 <w:footnotes xmlns:wpc="http://schemas.microsoft.com/office/word/2010/wordprocessingCanvas" xmlns:mc="http://schemas.openxmlformats.org/markup-compatibility/2006" xmlns:o="urn:schemas-microsoft-com:office:office" xmlns:r="http://schemas.openxmlformats.org/officeDocument/2006/relationships" xmlns:m="http://schemas.openxmlformats.org/officeDocument/2006/math" xmlns:v="urn:schemas-microsoft-com:vml" xmlns:wp14="http://schemas.microsoft.com/office/word/2010/wordprocessingDrawing" xmlns:wp="http://schemas.openxmlformats.org/drawingml/2006/wordprocessingDrawing" xmlns:w10="urn:schemas-microsoft-com:office:word" xmlns:w="http://schemas.openxmlformats.org/wordprocessingml/2006/main" xmlns:w14="http://schemas.microsoft.com/office/word/2010/wordml" xmlns:w15="http://schemas.microsoft.com/office/word/2012/wordml" xmlns:wpg="http://schemas.microsoft.com/office/word/2010/wordprocessingGroup" xmlns:wpi="http://schemas.microsoft.com/office/word/2010/wordprocessingInk" xmlns:wne="http://schemas.microsoft.com/office/word/2006/wordml" xmlns:wps="http://schemas.microsoft.com/office/word/2010/wordprocessingShape" mc:Ignorable="w14 w15 wp14">
   <w:footnote w:type="separator" w:id="-1">
@@ -1125,13 +1411,7 @@
       <w:ptab w:relativeTo="margin" w:alignment="right" w:leader="none"/>
     </w:r>
     <w:r>
-      <w:t>N</w:t>
-    </w:r>
-    <w:r>
-      <w:t>E302 – Projet Tomahaw</w:t>
-    </w:r>
-    <w:r>
-      <w:t>k (Serveur HTTP)</w:t>
+      <w:t>NE302 – Projet Tomahawk (Serveur HTTP)</w:t>
     </w:r>
   </w:p>
   <w:p>
@@ -1140,6 +1420,92 @@
       <w:rPr>
         <w:rFonts w:asciiTheme="majorHAnsi" w:hAnsiTheme="majorHAnsi"/>
       </w:rPr>
+    </w:pPr>
+  </w:p>
+</w:hdr>
+</file>
+
+<file path=word/header2.xml><?xml version="1.0" encoding="utf-8"?>
+<w:hdr xmlns:wpc="http://schemas.microsoft.com/office/word/2010/wordprocessingCanvas" xmlns:mc="http://schemas.openxmlformats.org/markup-compatibility/2006" xmlns:o="urn:schemas-microsoft-com:office:office" xmlns:r="http://schemas.openxmlformats.org/officeDocument/2006/relationships" xmlns:m="http://schemas.openxmlformats.org/officeDocument/2006/math" xmlns:v="urn:schemas-microsoft-com:vml" xmlns:wp14="http://schemas.microsoft.com/office/word/2010/wordprocessingDrawing" xmlns:wp="http://schemas.openxmlformats.org/drawingml/2006/wordprocessingDrawing" xmlns:w10="urn:schemas-microsoft-com:office:word" xmlns:w="http://schemas.openxmlformats.org/wordprocessingml/2006/main" xmlns:w14="http://schemas.microsoft.com/office/word/2010/wordml" xmlns:w15="http://schemas.microsoft.com/office/word/2012/wordml" xmlns:wpg="http://schemas.microsoft.com/office/word/2010/wordprocessingGroup" xmlns:wpi="http://schemas.microsoft.com/office/word/2010/wordprocessingInk" xmlns:wne="http://schemas.microsoft.com/office/word/2006/wordml" xmlns:wps="http://schemas.microsoft.com/office/word/2010/wordprocessingShape" mc:Ignorable="w14 w15 wp14">
+  <w:p>
+    <w:pPr>
+      <w:spacing w:after="0" w:line="240" w:lineRule="auto"/>
+      <w:rPr>
+        <w:rFonts w:asciiTheme="majorHAnsi" w:hAnsiTheme="majorHAnsi"/>
+        <w:smallCaps/>
+      </w:rPr>
+    </w:pPr>
+    <w:r>
+      <w:rPr>
+        <w:rFonts w:asciiTheme="majorHAnsi" w:hAnsiTheme="majorHAnsi"/>
+      </w:rPr>
+      <w:t xml:space="preserve">Angelo </w:t>
+    </w:r>
+    <w:r>
+      <w:rPr>
+        <w:rFonts w:asciiTheme="majorHAnsi" w:hAnsiTheme="majorHAnsi"/>
+        <w:smallCaps/>
+      </w:rPr>
+      <w:t>Lorber</w:t>
+    </w:r>
+    <w:r>
+      <w:rPr>
+        <w:rFonts w:asciiTheme="majorHAnsi" w:hAnsiTheme="majorHAnsi"/>
+      </w:rPr>
+      <w:t xml:space="preserve"> </w:t>
+    </w:r>
+    <w:r>
+      <w:rPr>
+        <w:rFonts w:asciiTheme="majorHAnsi" w:hAnsiTheme="majorHAnsi"/>
+      </w:rPr>
+      <w:t xml:space="preserve">- </w:t>
+    </w:r>
+    <w:r>
+      <w:rPr>
+        <w:rFonts w:asciiTheme="majorHAnsi" w:hAnsiTheme="majorHAnsi"/>
+      </w:rPr>
+      <w:t xml:space="preserve">Romain </w:t>
+    </w:r>
+    <w:r>
+      <w:rPr>
+        <w:rFonts w:asciiTheme="majorHAnsi" w:hAnsiTheme="majorHAnsi"/>
+        <w:smallCaps/>
+      </w:rPr>
+      <w:t>Vidal</w:t>
+    </w:r>
+    <w:r>
+      <w:rPr>
+        <w:rFonts w:asciiTheme="majorHAnsi" w:hAnsiTheme="majorHAnsi"/>
+      </w:rPr>
+      <w:t xml:space="preserve"> - </w:t>
+    </w:r>
+    <w:r>
+      <w:rPr>
+        <w:rFonts w:asciiTheme="majorHAnsi" w:hAnsiTheme="majorHAnsi"/>
+      </w:rPr>
+      <w:t xml:space="preserve">Thomas </w:t>
+    </w:r>
+    <w:r>
+      <w:rPr>
+        <w:rFonts w:asciiTheme="majorHAnsi" w:hAnsiTheme="majorHAnsi"/>
+        <w:smallCaps/>
+      </w:rPr>
+      <w:t>Jacumin</w:t>
+    </w:r>
+    <w:r>
+      <w:rPr>
+        <w:rFonts w:asciiTheme="majorHAnsi" w:hAnsiTheme="majorHAnsi"/>
+        <w:smallCaps/>
+      </w:rPr>
+      <w:ptab w:relativeTo="margin" w:alignment="right" w:leader="none"/>
+    </w:r>
+    <w:r>
+      <w:t>NE302 – Projet Tomahawk (Serveur HTTP)</w:t>
+    </w:r>
+  </w:p>
+  <w:p>
+    <w:pPr>
+      <w:pStyle w:val="En-tte"/>
     </w:pPr>
   </w:p>
 </w:hdr>
@@ -1148,6 +1514,95 @@
 <file path=word/numbering.xml><?xml version="1.0" encoding="utf-8"?>
 <w:numbering xmlns:wpc="http://schemas.microsoft.com/office/word/2010/wordprocessingCanvas" xmlns:mc="http://schemas.openxmlformats.org/markup-compatibility/2006" xmlns:o="urn:schemas-microsoft-com:office:office" xmlns:r="http://schemas.openxmlformats.org/officeDocument/2006/relationships" xmlns:m="http://schemas.openxmlformats.org/officeDocument/2006/math" xmlns:v="urn:schemas-microsoft-com:vml" xmlns:wp14="http://schemas.microsoft.com/office/word/2010/wordprocessingDrawing" xmlns:wp="http://schemas.openxmlformats.org/drawingml/2006/wordprocessingDrawing" xmlns:w10="urn:schemas-microsoft-com:office:word" xmlns:w="http://schemas.openxmlformats.org/wordprocessingml/2006/main" xmlns:w14="http://schemas.microsoft.com/office/word/2010/wordml" xmlns:w15="http://schemas.microsoft.com/office/word/2012/wordml" xmlns:wpg="http://schemas.microsoft.com/office/word/2010/wordprocessingGroup" xmlns:wpi="http://schemas.microsoft.com/office/word/2010/wordprocessingInk" xmlns:wne="http://schemas.microsoft.com/office/word/2006/wordml" xmlns:wps="http://schemas.microsoft.com/office/word/2010/wordprocessingShape" mc:Ignorable="w14 w15 wp14">
   <w:abstractNum w:abstractNumId="0" w15:restartNumberingAfterBreak="0">
+    <w:nsid w:val="23F10E12"/>
+    <w:multiLevelType w:val="hybridMultilevel"/>
+    <w:tmpl w:val="D5943DBE"/>
+    <w:lvl w:ilvl="0" w:tplc="24542C52">
+      <w:start w:val="1"/>
+      <w:numFmt w:val="upperRoman"/>
+      <w:lvlText w:val="%1."/>
+      <w:lvlJc w:val="left"/>
+      <w:pPr>
+        <w:ind w:left="1080" w:hanging="720"/>
+      </w:pPr>
+      <w:rPr>
+        <w:rFonts w:hint="default"/>
+      </w:rPr>
+    </w:lvl>
+    <w:lvl w:ilvl="1" w:tplc="040C0019" w:tentative="1">
+      <w:start w:val="1"/>
+      <w:numFmt w:val="lowerLetter"/>
+      <w:lvlText w:val="%2."/>
+      <w:lvlJc w:val="left"/>
+      <w:pPr>
+        <w:ind w:left="1440" w:hanging="360"/>
+      </w:pPr>
+    </w:lvl>
+    <w:lvl w:ilvl="2" w:tplc="040C001B" w:tentative="1">
+      <w:start w:val="1"/>
+      <w:numFmt w:val="lowerRoman"/>
+      <w:lvlText w:val="%3."/>
+      <w:lvlJc w:val="right"/>
+      <w:pPr>
+        <w:ind w:left="2160" w:hanging="180"/>
+      </w:pPr>
+    </w:lvl>
+    <w:lvl w:ilvl="3" w:tplc="040C000F" w:tentative="1">
+      <w:start w:val="1"/>
+      <w:numFmt w:val="decimal"/>
+      <w:lvlText w:val="%4."/>
+      <w:lvlJc w:val="left"/>
+      <w:pPr>
+        <w:ind w:left="2880" w:hanging="360"/>
+      </w:pPr>
+    </w:lvl>
+    <w:lvl w:ilvl="4" w:tplc="040C0019" w:tentative="1">
+      <w:start w:val="1"/>
+      <w:numFmt w:val="lowerLetter"/>
+      <w:lvlText w:val="%5."/>
+      <w:lvlJc w:val="left"/>
+      <w:pPr>
+        <w:ind w:left="3600" w:hanging="360"/>
+      </w:pPr>
+    </w:lvl>
+    <w:lvl w:ilvl="5" w:tplc="040C001B" w:tentative="1">
+      <w:start w:val="1"/>
+      <w:numFmt w:val="lowerRoman"/>
+      <w:lvlText w:val="%6."/>
+      <w:lvlJc w:val="right"/>
+      <w:pPr>
+        <w:ind w:left="4320" w:hanging="180"/>
+      </w:pPr>
+    </w:lvl>
+    <w:lvl w:ilvl="6" w:tplc="040C000F" w:tentative="1">
+      <w:start w:val="1"/>
+      <w:numFmt w:val="decimal"/>
+      <w:lvlText w:val="%7."/>
+      <w:lvlJc w:val="left"/>
+      <w:pPr>
+        <w:ind w:left="5040" w:hanging="360"/>
+      </w:pPr>
+    </w:lvl>
+    <w:lvl w:ilvl="7" w:tplc="040C0019" w:tentative="1">
+      <w:start w:val="1"/>
+      <w:numFmt w:val="lowerLetter"/>
+      <w:lvlText w:val="%8."/>
+      <w:lvlJc w:val="left"/>
+      <w:pPr>
+        <w:ind w:left="5760" w:hanging="360"/>
+      </w:pPr>
+    </w:lvl>
+    <w:lvl w:ilvl="8" w:tplc="040C001B" w:tentative="1">
+      <w:start w:val="1"/>
+      <w:numFmt w:val="lowerRoman"/>
+      <w:lvlText w:val="%9."/>
+      <w:lvlJc w:val="right"/>
+      <w:pPr>
+        <w:ind w:left="6480" w:hanging="180"/>
+      </w:pPr>
+    </w:lvl>
+  </w:abstractNum>
+  <w:abstractNum w:abstractNumId="1" w15:restartNumberingAfterBreak="0">
     <w:nsid w:val="3BD641F4"/>
     <w:multiLevelType w:val="multilevel"/>
     <w:tmpl w:val="E0047D6E"/>
@@ -1268,7 +1723,7 @@
       </w:rPr>
     </w:lvl>
   </w:abstractNum>
-  <w:abstractNum w:abstractNumId="1" w15:restartNumberingAfterBreak="0">
+  <w:abstractNum w:abstractNumId="2" w15:restartNumberingAfterBreak="0">
     <w:nsid w:val="4E05578A"/>
     <w:multiLevelType w:val="hybridMultilevel"/>
     <w:tmpl w:val="2A602E88"/>
@@ -1380,7 +1835,7 @@
       </w:rPr>
     </w:lvl>
   </w:abstractNum>
-  <w:abstractNum w:abstractNumId="2" w15:restartNumberingAfterBreak="0">
+  <w:abstractNum w:abstractNumId="3" w15:restartNumberingAfterBreak="0">
     <w:nsid w:val="7A7D614B"/>
     <w:multiLevelType w:val="hybridMultilevel"/>
     <w:tmpl w:val="8B68B07E"/>
@@ -1493,13 +1948,16 @@
     </w:lvl>
   </w:abstractNum>
   <w:num w:numId="1">
-    <w:abstractNumId w:val="0"/>
+    <w:abstractNumId w:val="1"/>
   </w:num>
   <w:num w:numId="2">
+    <w:abstractNumId w:val="3"/>
+  </w:num>
+  <w:num w:numId="3">
     <w:abstractNumId w:val="2"/>
   </w:num>
-  <w:num w:numId="3">
-    <w:abstractNumId w:val="1"/>
+  <w:num w:numId="4">
+    <w:abstractNumId w:val="0"/>
   </w:num>
 </w:numbering>
 </file>
@@ -2868,7 +3326,7 @@
 </file>
 
 <file path=customXml/itemProps1.xml><?xml version="1.0" encoding="utf-8"?>
-<ds:datastoreItem xmlns:ds="http://schemas.openxmlformats.org/officeDocument/2006/customXml" ds:itemID="{6919FA2E-1DFA-4F81-9360-13E6F1F07A5D}">
+<ds:datastoreItem xmlns:ds="http://schemas.openxmlformats.org/officeDocument/2006/customXml" ds:itemID="{D5D22522-C4AE-49DB-B7E3-E2F8CFCED0E7}">
   <ds:schemaRefs>
     <ds:schemaRef ds:uri="http://schemas.openxmlformats.org/officeDocument/2006/bibliography"/>
   </ds:schemaRefs>

</xml_diff>